<commit_message>
Changed color and positions
</commit_message>
<xml_diff>
--- a/Task Manager.docx
+++ b/Task Manager.docx
@@ -1,6 +1,6 @@
 
 <file path=word/document.xml><?xml version="1.0" encoding="utf-8"?>
-<w:document xmlns:wpc="http://schemas.microsoft.com/office/word/2010/wordprocessingCanvas" xmlns:cx="http://schemas.microsoft.com/office/drawing/2014/chartex" xmlns:cx1="http://schemas.microsoft.com/office/drawing/2015/9/8/chartex" xmlns:mc="http://schemas.openxmlformats.org/markup-compatibility/2006" xmlns:o="urn:schemas-microsoft-com:office:office" xmlns:r="http://schemas.openxmlformats.org/officeDocument/2006/relationships" xmlns:m="http://schemas.openxmlformats.org/officeDocument/2006/math" xmlns:v="urn:schemas-microsoft-com:vml" xmlns:wp14="http://schemas.microsoft.com/office/word/2010/wordprocessingDrawing" xmlns:wp="http://schemas.openxmlformats.org/drawingml/2006/wordprocessingDrawing" xmlns:w10="urn:schemas-microsoft-com:office:word" xmlns:w="http://schemas.openxmlformats.org/wordprocessingml/2006/main" xmlns:w14="http://schemas.microsoft.com/office/word/2010/wordml" xmlns:w15="http://schemas.microsoft.com/office/word/2012/wordml" xmlns:w16se="http://schemas.microsoft.com/office/word/2015/wordml/symex" xmlns:wpg="http://schemas.microsoft.com/office/word/2010/wordprocessingGroup" xmlns:wpi="http://schemas.microsoft.com/office/word/2010/wordprocessingInk" xmlns:wne="http://schemas.microsoft.com/office/word/2006/wordml" xmlns:wps="http://schemas.microsoft.com/office/word/2010/wordprocessingShape" mc:Ignorable="w14 w15 w16se wp14">
+<w:document xmlns:wpc="http://schemas.microsoft.com/office/word/2010/wordprocessingCanvas" xmlns:cx="http://schemas.microsoft.com/office/drawing/2014/chartex" xmlns:cx1="http://schemas.microsoft.com/office/drawing/2015/9/8/chartex" xmlns:cx2="http://schemas.microsoft.com/office/drawing/2015/10/21/chartex" xmlns:cx3="http://schemas.microsoft.com/office/drawing/2016/5/9/chartex" xmlns:cx4="http://schemas.microsoft.com/office/drawing/2016/5/10/chartex" xmlns:cx5="http://schemas.microsoft.com/office/drawing/2016/5/11/chartex" xmlns:cx6="http://schemas.microsoft.com/office/drawing/2016/5/12/chartex" xmlns:cx7="http://schemas.microsoft.com/office/drawing/2016/5/13/chartex" xmlns:cx8="http://schemas.microsoft.com/office/drawing/2016/5/14/chartex" xmlns:mc="http://schemas.openxmlformats.org/markup-compatibility/2006" xmlns:aink="http://schemas.microsoft.com/office/drawing/2016/ink" xmlns:am3d="http://schemas.microsoft.com/office/drawing/2017/model3d" xmlns:o="urn:schemas-microsoft-com:office:office" xmlns:r="http://schemas.openxmlformats.org/officeDocument/2006/relationships" xmlns:m="http://schemas.openxmlformats.org/officeDocument/2006/math" xmlns:v="urn:schemas-microsoft-com:vml" xmlns:wp14="http://schemas.microsoft.com/office/word/2010/wordprocessingDrawing" xmlns:wp="http://schemas.openxmlformats.org/drawingml/2006/wordprocessingDrawing" xmlns:w10="urn:schemas-microsoft-com:office:word" xmlns:w="http://schemas.openxmlformats.org/wordprocessingml/2006/main" xmlns:w14="http://schemas.microsoft.com/office/word/2010/wordml" xmlns:w15="http://schemas.microsoft.com/office/word/2012/wordml" xmlns:w16cid="http://schemas.microsoft.com/office/word/2016/wordml/cid" xmlns:w16se="http://schemas.microsoft.com/office/word/2015/wordml/symex" xmlns:wpg="http://schemas.microsoft.com/office/word/2010/wordprocessingGroup" xmlns:wpi="http://schemas.microsoft.com/office/word/2010/wordprocessingInk" xmlns:wne="http://schemas.microsoft.com/office/word/2006/wordml" xmlns:wps="http://schemas.microsoft.com/office/word/2010/wordprocessingShape" mc:Ignorable="w14 w15 w16se w16cid wp14">
   <w:body>
     <w:p>
       <w:pPr>
@@ -16,22 +16,21 @@
       </w:pPr>
       <w:r>
         <w:rPr>
-          <w:rFonts w:asciiTheme="minorBidi" w:hAnsiTheme="minorBidi"/>
           <w:noProof/>
         </w:rPr>
         <w:drawing>
-          <wp:anchor distT="0" distB="0" distL="114300" distR="114300" simplePos="0" relativeHeight="251676672" behindDoc="0" locked="0" layoutInCell="1" allowOverlap="1" wp14:anchorId="64DA5E90" wp14:editId="286AB2F3">
+          <wp:anchor distT="0" distB="0" distL="114300" distR="114300" simplePos="0" relativeHeight="251683840" behindDoc="0" locked="0" layoutInCell="1" allowOverlap="1" wp14:anchorId="1CDB04D7">
             <wp:simplePos x="0" y="0"/>
-            <wp:positionH relativeFrom="page">
-              <wp:align>right</wp:align>
+            <wp:positionH relativeFrom="column">
+              <wp:posOffset>-842962</wp:posOffset>
             </wp:positionH>
             <wp:positionV relativeFrom="paragraph">
-              <wp:posOffset>304800</wp:posOffset>
+              <wp:posOffset>252413</wp:posOffset>
             </wp:positionV>
-            <wp:extent cx="7633133" cy="3329940"/>
-            <wp:effectExtent l="0" t="0" r="6350" b="3810"/>
-            <wp:wrapSquare wrapText="bothSides"/>
-            <wp:docPr id="4" name="תמונה 4"/>
+            <wp:extent cx="7398469" cy="3009880"/>
+            <wp:effectExtent l="0" t="0" r="0" b="635"/>
+            <wp:wrapNone/>
+            <wp:docPr id="2" name="תמונה 2"/>
             <wp:cNvGraphicFramePr>
               <a:graphicFrameLocks xmlns:a="http://schemas.openxmlformats.org/drawingml/2006/main" noChangeAspect="1"/>
             </wp:cNvGraphicFramePr>
@@ -57,7 +56,7 @@
                   <pic:spPr>
                     <a:xfrm>
                       <a:off x="0" y="0"/>
-                      <a:ext cx="7633133" cy="3329940"/>
+                      <a:ext cx="7417963" cy="3017811"/>
                     </a:xfrm>
                     <a:prstGeom prst="rect">
                       <a:avLst/>
@@ -66,10 +65,10 @@
                 </pic:pic>
               </a:graphicData>
             </a:graphic>
-            <wp14:sizeRelH relativeFrom="page">
+            <wp14:sizeRelH relativeFrom="margin">
               <wp14:pctWidth>0</wp14:pctWidth>
             </wp14:sizeRelH>
-            <wp14:sizeRelV relativeFrom="page">
+            <wp14:sizeRelV relativeFrom="margin">
               <wp14:pctHeight>0</wp14:pctHeight>
             </wp14:sizeRelV>
           </wp:anchor>
@@ -133,52 +132,158 @@
           <w:sz w:val="24"/>
           <w:szCs w:val="24"/>
           <w:u w:val="single"/>
-          <w:rtl/>
-        </w:rPr>
-      </w:pPr>
-    </w:p>
-    <w:p>
-      <w:pPr>
-        <w:rPr>
-          <w:rFonts w:asciiTheme="minorBidi" w:hAnsiTheme="minorBidi"/>
-          <w:b/>
-          <w:bCs/>
-          <w:sz w:val="24"/>
-          <w:szCs w:val="24"/>
-          <w:u w:val="single"/>
-          <w:rtl/>
-        </w:rPr>
-      </w:pPr>
-    </w:p>
-    <w:p>
-      <w:pPr>
-        <w:rPr>
-          <w:rFonts w:asciiTheme="minorBidi" w:hAnsiTheme="minorBidi"/>
-          <w:b/>
-          <w:bCs/>
-          <w:sz w:val="24"/>
-          <w:szCs w:val="24"/>
-          <w:u w:val="single"/>
-          <w:rtl/>
-        </w:rPr>
-      </w:pPr>
-      <w:r>
-        <w:rPr>
-          <w:rFonts w:asciiTheme="minorBidi" w:hAnsiTheme="minorBidi"/>
+        </w:rPr>
+      </w:pPr>
+    </w:p>
+    <w:p>
+      <w:pPr>
+        <w:rPr>
+          <w:rFonts w:asciiTheme="minorBidi" w:hAnsiTheme="minorBidi"/>
+          <w:b/>
+          <w:bCs/>
+          <w:sz w:val="24"/>
+          <w:szCs w:val="24"/>
+          <w:u w:val="single"/>
+        </w:rPr>
+      </w:pPr>
+    </w:p>
+    <w:p>
+      <w:pPr>
+        <w:rPr>
+          <w:rFonts w:asciiTheme="minorBidi" w:hAnsiTheme="minorBidi"/>
+          <w:b/>
+          <w:bCs/>
+          <w:sz w:val="24"/>
+          <w:szCs w:val="24"/>
+          <w:u w:val="single"/>
+        </w:rPr>
+      </w:pPr>
+    </w:p>
+    <w:p>
+      <w:pPr>
+        <w:rPr>
+          <w:rFonts w:asciiTheme="minorBidi" w:hAnsiTheme="minorBidi"/>
+          <w:b/>
+          <w:bCs/>
+          <w:sz w:val="24"/>
+          <w:szCs w:val="24"/>
+          <w:u w:val="single"/>
+        </w:rPr>
+      </w:pPr>
+    </w:p>
+    <w:p>
+      <w:pPr>
+        <w:rPr>
+          <w:rFonts w:asciiTheme="minorBidi" w:hAnsiTheme="minorBidi"/>
+          <w:b/>
+          <w:bCs/>
+          <w:sz w:val="24"/>
+          <w:szCs w:val="24"/>
+          <w:u w:val="single"/>
+        </w:rPr>
+      </w:pPr>
+    </w:p>
+    <w:p>
+      <w:pPr>
+        <w:rPr>
+          <w:rFonts w:asciiTheme="minorBidi" w:hAnsiTheme="minorBidi"/>
+          <w:b/>
+          <w:bCs/>
+          <w:sz w:val="24"/>
+          <w:szCs w:val="24"/>
+          <w:u w:val="single"/>
+        </w:rPr>
+      </w:pPr>
+    </w:p>
+    <w:p>
+      <w:pPr>
+        <w:rPr>
+          <w:rFonts w:asciiTheme="minorBidi" w:hAnsiTheme="minorBidi"/>
+          <w:b/>
+          <w:bCs/>
+          <w:sz w:val="24"/>
+          <w:szCs w:val="24"/>
+          <w:u w:val="single"/>
+        </w:rPr>
+      </w:pPr>
+    </w:p>
+    <w:p>
+      <w:pPr>
+        <w:rPr>
+          <w:rFonts w:asciiTheme="minorBidi" w:hAnsiTheme="minorBidi"/>
+          <w:b/>
+          <w:bCs/>
+          <w:sz w:val="24"/>
+          <w:szCs w:val="24"/>
+          <w:u w:val="single"/>
+        </w:rPr>
+      </w:pPr>
+    </w:p>
+    <w:p>
+      <w:pPr>
+        <w:rPr>
+          <w:rFonts w:asciiTheme="minorBidi" w:hAnsiTheme="minorBidi"/>
+          <w:b/>
+          <w:bCs/>
+          <w:sz w:val="24"/>
+          <w:szCs w:val="24"/>
+          <w:u w:val="single"/>
+        </w:rPr>
+      </w:pPr>
+    </w:p>
+    <w:p>
+      <w:pPr>
+        <w:rPr>
+          <w:rFonts w:asciiTheme="minorBidi" w:hAnsiTheme="minorBidi"/>
+          <w:b/>
+          <w:bCs/>
+          <w:sz w:val="24"/>
+          <w:szCs w:val="24"/>
+          <w:u w:val="single"/>
+        </w:rPr>
+      </w:pPr>
+    </w:p>
+    <w:p>
+      <w:pPr>
+        <w:rPr>
+          <w:rFonts w:asciiTheme="minorBidi" w:hAnsiTheme="minorBidi"/>
+          <w:b/>
+          <w:bCs/>
+          <w:sz w:val="24"/>
+          <w:szCs w:val="24"/>
+          <w:u w:val="single"/>
+          <w:rtl/>
+        </w:rPr>
+      </w:pPr>
+    </w:p>
+    <w:p>
+      <w:pPr>
+        <w:rPr>
+          <w:rFonts w:asciiTheme="minorBidi" w:hAnsiTheme="minorBidi"/>
+          <w:b/>
+          <w:bCs/>
+          <w:sz w:val="24"/>
+          <w:szCs w:val="24"/>
+          <w:u w:val="single"/>
+          <w:rtl/>
+        </w:rPr>
+      </w:pPr>
+      <w:r>
+        <w:rPr>
           <w:noProof/>
         </w:rPr>
         <w:drawing>
-          <wp:anchor distT="0" distB="0" distL="114300" distR="114300" simplePos="0" relativeHeight="251677696" behindDoc="0" locked="0" layoutInCell="1" allowOverlap="1" wp14:anchorId="205FD8B0" wp14:editId="1808AB8F">
+          <wp:anchor distT="0" distB="0" distL="114300" distR="114300" simplePos="0" relativeHeight="251684864" behindDoc="0" locked="0" layoutInCell="1" allowOverlap="1" wp14:anchorId="340A96B1">
             <wp:simplePos x="0" y="0"/>
-            <wp:positionH relativeFrom="column">
-              <wp:posOffset>-800100</wp:posOffset>
+            <wp:positionH relativeFrom="margin">
+              <wp:align>center</wp:align>
             </wp:positionH>
             <wp:positionV relativeFrom="paragraph">
-              <wp:posOffset>294005</wp:posOffset>
+              <wp:posOffset>287020</wp:posOffset>
             </wp:positionV>
-            <wp:extent cx="7367270" cy="3771900"/>
-            <wp:effectExtent l="0" t="0" r="5080" b="0"/>
-            <wp:wrapSquare wrapText="bothSides"/>
+            <wp:extent cx="7434262" cy="3232825"/>
+            <wp:effectExtent l="0" t="0" r="0" b="5715"/>
+            <wp:wrapNone/>
             <wp:docPr id="1" name="תמונה 1"/>
             <wp:cNvGraphicFramePr>
               <a:graphicFrameLocks xmlns:a="http://schemas.openxmlformats.org/drawingml/2006/main" noChangeAspect="1"/>
@@ -205,7 +310,7 @@
                   <pic:spPr>
                     <a:xfrm>
                       <a:off x="0" y="0"/>
-                      <a:ext cx="7367270" cy="3771900"/>
+                      <a:ext cx="7434262" cy="3232825"/>
                     </a:xfrm>
                     <a:prstGeom prst="rect">
                       <a:avLst/>
@@ -214,10 +319,10 @@
                 </pic:pic>
               </a:graphicData>
             </a:graphic>
-            <wp14:sizeRelH relativeFrom="page">
+            <wp14:sizeRelH relativeFrom="margin">
               <wp14:pctWidth>0</wp14:pctWidth>
             </wp14:sizeRelH>
-            <wp14:sizeRelV relativeFrom="page">
+            <wp14:sizeRelV relativeFrom="margin">
               <wp14:pctHeight>0</wp14:pctHeight>
             </wp14:sizeRelV>
           </wp:anchor>
@@ -265,27 +370,207 @@
           <w:sz w:val="24"/>
           <w:szCs w:val="24"/>
           <w:u w:val="single"/>
-          <w:rtl/>
-        </w:rPr>
-      </w:pPr>
-      <w:r>
-        <w:rPr>
-          <w:rFonts w:asciiTheme="minorBidi" w:hAnsiTheme="minorBidi"/>
+        </w:rPr>
+      </w:pPr>
+    </w:p>
+    <w:p>
+      <w:pPr>
+        <w:rPr>
+          <w:rFonts w:asciiTheme="minorBidi" w:hAnsiTheme="minorBidi"/>
+          <w:b/>
+          <w:bCs/>
+          <w:sz w:val="24"/>
+          <w:szCs w:val="24"/>
+          <w:u w:val="single"/>
+        </w:rPr>
+      </w:pPr>
+    </w:p>
+    <w:p>
+      <w:pPr>
+        <w:rPr>
+          <w:rFonts w:asciiTheme="minorBidi" w:hAnsiTheme="minorBidi"/>
+          <w:b/>
+          <w:bCs/>
+          <w:sz w:val="24"/>
+          <w:szCs w:val="24"/>
+          <w:u w:val="single"/>
+        </w:rPr>
+      </w:pPr>
+    </w:p>
+    <w:p>
+      <w:pPr>
+        <w:rPr>
+          <w:rFonts w:asciiTheme="minorBidi" w:hAnsiTheme="minorBidi"/>
+          <w:b/>
+          <w:bCs/>
+          <w:sz w:val="24"/>
+          <w:szCs w:val="24"/>
+          <w:u w:val="single"/>
+        </w:rPr>
+      </w:pPr>
+    </w:p>
+    <w:p>
+      <w:pPr>
+        <w:rPr>
+          <w:rFonts w:asciiTheme="minorBidi" w:hAnsiTheme="minorBidi"/>
+          <w:b/>
+          <w:bCs/>
+          <w:sz w:val="24"/>
+          <w:szCs w:val="24"/>
+          <w:u w:val="single"/>
+        </w:rPr>
+      </w:pPr>
+    </w:p>
+    <w:p>
+      <w:pPr>
+        <w:rPr>
+          <w:rFonts w:asciiTheme="minorBidi" w:hAnsiTheme="minorBidi"/>
+          <w:b/>
+          <w:bCs/>
+          <w:sz w:val="24"/>
+          <w:szCs w:val="24"/>
+          <w:u w:val="single"/>
+        </w:rPr>
+      </w:pPr>
+    </w:p>
+    <w:p>
+      <w:pPr>
+        <w:rPr>
+          <w:rFonts w:asciiTheme="minorBidi" w:hAnsiTheme="minorBidi"/>
+          <w:b/>
+          <w:bCs/>
+          <w:sz w:val="24"/>
+          <w:szCs w:val="24"/>
+          <w:u w:val="single"/>
+        </w:rPr>
+      </w:pPr>
+    </w:p>
+    <w:p>
+      <w:pPr>
+        <w:rPr>
+          <w:rFonts w:asciiTheme="minorBidi" w:hAnsiTheme="minorBidi"/>
+          <w:b/>
+          <w:bCs/>
+          <w:sz w:val="24"/>
+          <w:szCs w:val="24"/>
+          <w:u w:val="single"/>
+        </w:rPr>
+      </w:pPr>
+    </w:p>
+    <w:p>
+      <w:pPr>
+        <w:rPr>
+          <w:rFonts w:asciiTheme="minorBidi" w:hAnsiTheme="minorBidi"/>
+          <w:b/>
+          <w:bCs/>
+          <w:sz w:val="24"/>
+          <w:szCs w:val="24"/>
+          <w:u w:val="single"/>
+        </w:rPr>
+      </w:pPr>
+    </w:p>
+    <w:p>
+      <w:pPr>
+        <w:rPr>
+          <w:rFonts w:asciiTheme="minorBidi" w:hAnsiTheme="minorBidi"/>
+          <w:b/>
+          <w:bCs/>
+          <w:sz w:val="24"/>
+          <w:szCs w:val="24"/>
+          <w:u w:val="single"/>
+        </w:rPr>
+      </w:pPr>
+    </w:p>
+    <w:p>
+      <w:pPr>
+        <w:rPr>
+          <w:rFonts w:asciiTheme="minorBidi" w:hAnsiTheme="minorBidi"/>
+          <w:b/>
+          <w:bCs/>
+          <w:sz w:val="24"/>
+          <w:szCs w:val="24"/>
+          <w:u w:val="single"/>
+        </w:rPr>
+      </w:pPr>
+    </w:p>
+    <w:p>
+      <w:pPr>
+        <w:rPr>
+          <w:rFonts w:asciiTheme="minorBidi" w:hAnsiTheme="minorBidi"/>
+          <w:b/>
+          <w:bCs/>
+          <w:sz w:val="24"/>
+          <w:szCs w:val="24"/>
+          <w:u w:val="single"/>
+        </w:rPr>
+      </w:pPr>
+    </w:p>
+    <w:p>
+      <w:pPr>
+        <w:rPr>
+          <w:rFonts w:asciiTheme="minorBidi" w:hAnsiTheme="minorBidi"/>
+          <w:b/>
+          <w:bCs/>
+          <w:sz w:val="24"/>
+          <w:szCs w:val="24"/>
+          <w:u w:val="single"/>
+        </w:rPr>
+      </w:pPr>
+    </w:p>
+    <w:p>
+      <w:pPr>
+        <w:rPr>
+          <w:rFonts w:asciiTheme="minorBidi" w:hAnsiTheme="minorBidi"/>
+          <w:b/>
+          <w:bCs/>
+          <w:sz w:val="24"/>
+          <w:szCs w:val="24"/>
+          <w:u w:val="single"/>
+        </w:rPr>
+      </w:pPr>
+    </w:p>
+    <w:p>
+      <w:pPr>
+        <w:rPr>
+          <w:rFonts w:asciiTheme="minorBidi" w:hAnsiTheme="minorBidi"/>
+          <w:b/>
+          <w:bCs/>
+          <w:sz w:val="24"/>
+          <w:szCs w:val="24"/>
+          <w:u w:val="single"/>
+        </w:rPr>
+      </w:pPr>
+    </w:p>
+    <w:p>
+      <w:pPr>
+        <w:rPr>
+          <w:rFonts w:asciiTheme="minorBidi" w:hAnsiTheme="minorBidi"/>
+          <w:b/>
+          <w:bCs/>
+          <w:sz w:val="24"/>
+          <w:szCs w:val="24"/>
+          <w:u w:val="single"/>
+          <w:rtl/>
+        </w:rPr>
+      </w:pPr>
+      <w:r>
+        <w:rPr>
           <w:noProof/>
         </w:rPr>
+        <w:lastRenderedPageBreak/>
         <w:drawing>
-          <wp:anchor distT="0" distB="0" distL="114300" distR="114300" simplePos="0" relativeHeight="251678720" behindDoc="0" locked="0" layoutInCell="1" allowOverlap="1" wp14:anchorId="1FAA5BB3" wp14:editId="658CB831">
+          <wp:anchor distT="0" distB="0" distL="114300" distR="114300" simplePos="0" relativeHeight="251685888" behindDoc="0" locked="0" layoutInCell="1" allowOverlap="1" wp14:anchorId="4EC890CC">
             <wp:simplePos x="0" y="0"/>
-            <wp:positionH relativeFrom="column">
-              <wp:posOffset>-764222</wp:posOffset>
+            <wp:positionH relativeFrom="page">
+              <wp:align>left</wp:align>
             </wp:positionH>
             <wp:positionV relativeFrom="paragraph">
-              <wp:posOffset>280988</wp:posOffset>
+              <wp:posOffset>241160</wp:posOffset>
             </wp:positionV>
-            <wp:extent cx="7404675" cy="4362450"/>
-            <wp:effectExtent l="0" t="0" r="6350" b="0"/>
-            <wp:wrapSquare wrapText="bothSides"/>
-            <wp:docPr id="6" name="תמונה 6"/>
+            <wp:extent cx="7514014" cy="3797799"/>
+            <wp:effectExtent l="0" t="0" r="0" b="0"/>
+            <wp:wrapNone/>
+            <wp:docPr id="8" name="תמונה 8"/>
             <wp:cNvGraphicFramePr>
               <a:graphicFrameLocks xmlns:a="http://schemas.openxmlformats.org/drawingml/2006/main" noChangeAspect="1"/>
             </wp:cNvGraphicFramePr>
@@ -311,7 +596,7 @@
                   <pic:spPr>
                     <a:xfrm>
                       <a:off x="0" y="0"/>
-                      <a:ext cx="7405250" cy="4362789"/>
+                      <a:ext cx="7514014" cy="3797799"/>
                     </a:xfrm>
                     <a:prstGeom prst="rect">
                       <a:avLst/>
@@ -320,10 +605,10 @@
                 </pic:pic>
               </a:graphicData>
             </a:graphic>
-            <wp14:sizeRelH relativeFrom="page">
+            <wp14:sizeRelH relativeFrom="margin">
               <wp14:pctWidth>0</wp14:pctWidth>
             </wp14:sizeRelH>
-            <wp14:sizeRelV relativeFrom="page">
+            <wp14:sizeRelV relativeFrom="margin">
               <wp14:pctHeight>0</wp14:pctHeight>
             </wp14:sizeRelV>
           </wp:anchor>
@@ -797,51 +1082,107 @@
           <w:szCs w:val="24"/>
           <w:rtl/>
         </w:rPr>
-        <w:t>אם אחד השדות אינם תקינים מופיעה הודעת שגיאה שא</w:t>
-      </w:r>
-      <w:bookmarkStart w:id="0" w:name="_GoBack"/>
-      <w:bookmarkEnd w:id="0"/>
-      <w:r>
-        <w:rPr>
-          <w:rFonts w:asciiTheme="minorBidi" w:hAnsiTheme="minorBidi"/>
-          <w:sz w:val="24"/>
-          <w:szCs w:val="24"/>
-          <w:rtl/>
-        </w:rPr>
-        <w:t>ומרת בדיוק מה לא תקין.</w:t>
-      </w:r>
-    </w:p>
-    <w:p>
-      <w:pPr>
-        <w:rPr>
-          <w:rFonts w:asciiTheme="minorBidi" w:hAnsiTheme="minorBidi"/>
-          <w:b/>
-          <w:bCs/>
-          <w:sz w:val="24"/>
-          <w:szCs w:val="24"/>
-          <w:u w:val="single"/>
-          <w:rtl/>
-        </w:rPr>
-      </w:pPr>
-      <w:r>
-        <w:rPr>
-          <w:rFonts w:asciiTheme="minorBidi" w:hAnsiTheme="minorBidi"/>
+        <w:t>אם אחד השדות אינם תקינים מופיעה הודעת שגיאה שאומרת בדיוק מה לא תקין.</w:t>
+      </w:r>
+    </w:p>
+    <w:p>
+      <w:pPr>
+        <w:rPr>
           <w:noProof/>
         </w:rPr>
-        <w:lastRenderedPageBreak/>
+      </w:pPr>
+    </w:p>
+    <w:p>
+      <w:pPr>
+        <w:rPr>
+          <w:noProof/>
+        </w:rPr>
+      </w:pPr>
+    </w:p>
+    <w:p>
+      <w:pPr>
+        <w:rPr>
+          <w:noProof/>
+        </w:rPr>
+      </w:pPr>
+    </w:p>
+    <w:p>
+      <w:pPr>
+        <w:rPr>
+          <w:noProof/>
+        </w:rPr>
+      </w:pPr>
+    </w:p>
+    <w:p>
+      <w:pPr>
+        <w:rPr>
+          <w:noProof/>
+        </w:rPr>
+      </w:pPr>
+    </w:p>
+    <w:p>
+      <w:pPr>
+        <w:rPr>
+          <w:noProof/>
+        </w:rPr>
+      </w:pPr>
+    </w:p>
+    <w:p>
+      <w:pPr>
+        <w:rPr>
+          <w:noProof/>
+        </w:rPr>
+      </w:pPr>
+    </w:p>
+    <w:p>
+      <w:pPr>
+        <w:rPr>
+          <w:noProof/>
+        </w:rPr>
+      </w:pPr>
+    </w:p>
+    <w:p>
+      <w:pPr>
+        <w:rPr>
+          <w:noProof/>
+        </w:rPr>
+      </w:pPr>
+    </w:p>
+    <w:p>
+      <w:pPr>
+        <w:rPr>
+          <w:noProof/>
+        </w:rPr>
+      </w:pPr>
+    </w:p>
+    <w:p>
+      <w:pPr>
+        <w:rPr>
+          <w:rFonts w:asciiTheme="minorBidi" w:hAnsiTheme="minorBidi"/>
+          <w:b/>
+          <w:bCs/>
+          <w:sz w:val="24"/>
+          <w:szCs w:val="24"/>
+          <w:u w:val="single"/>
+        </w:rPr>
+      </w:pPr>
+      <w:r>
+        <w:rPr>
+          <w:noProof/>
+        </w:rPr>
         <w:drawing>
-          <wp:anchor distT="0" distB="0" distL="114300" distR="114300" simplePos="0" relativeHeight="251670528" behindDoc="0" locked="0" layoutInCell="1" allowOverlap="1" wp14:anchorId="3B74FF63" wp14:editId="12763EF3">
+          <wp:anchor distT="0" distB="0" distL="114300" distR="114300" simplePos="0" relativeHeight="251686912" behindDoc="0" locked="0" layoutInCell="1" allowOverlap="1" wp14:anchorId="626D750B">
             <wp:simplePos x="0" y="0"/>
             <wp:positionH relativeFrom="margin">
-              <wp:posOffset>-714375</wp:posOffset>
+              <wp:align>center</wp:align>
             </wp:positionH>
             <wp:positionV relativeFrom="paragraph">
-              <wp:posOffset>276860</wp:posOffset>
+              <wp:posOffset>249122</wp:posOffset>
             </wp:positionV>
-            <wp:extent cx="7256145" cy="3919220"/>
-            <wp:effectExtent l="0" t="0" r="1905" b="5080"/>
-            <wp:wrapSquare wrapText="bothSides"/>
-            <wp:docPr id="13" name="תמונה 13"/>
+            <wp:extent cx="6932288" cy="3144337"/>
+            <wp:effectExtent l="0" t="0" r="2540" b="0"/>
+            <wp:wrapNone/>
+            <wp:docPr id="11" name="תמונה 11"/>
             <wp:cNvGraphicFramePr>
               <a:graphicFrameLocks xmlns:a="http://schemas.openxmlformats.org/drawingml/2006/main" noChangeAspect="1"/>
             </wp:cNvGraphicFramePr>
@@ -853,7 +1194,7 @@
                     <pic:cNvPicPr/>
                   </pic:nvPicPr>
                   <pic:blipFill>
-                    <a:blip r:embed="rId9" cstate="print">
+                    <a:blip r:embed="rId9">
                       <a:extLst>
                         <a:ext uri="{28A0092B-C50C-407E-A947-70E740481C1C}">
                           <a14:useLocalDpi xmlns:a14="http://schemas.microsoft.com/office/drawing/2010/main" val="0"/>
@@ -867,7 +1208,7 @@
                   <pic:spPr>
                     <a:xfrm>
                       <a:off x="0" y="0"/>
-                      <a:ext cx="7256145" cy="3919220"/>
+                      <a:ext cx="6932288" cy="3144337"/>
                     </a:xfrm>
                     <a:prstGeom prst="rect">
                       <a:avLst/>
@@ -876,10 +1217,10 @@
                 </pic:pic>
               </a:graphicData>
             </a:graphic>
-            <wp14:sizeRelH relativeFrom="page">
+            <wp14:sizeRelH relativeFrom="margin">
               <wp14:pctWidth>0</wp14:pctWidth>
             </wp14:sizeRelH>
-            <wp14:sizeRelV relativeFrom="page">
+            <wp14:sizeRelV relativeFrom="margin">
               <wp14:pctHeight>0</wp14:pctHeight>
             </wp14:sizeRelV>
           </wp:anchor>
@@ -909,24 +1250,169 @@
           <w:u w:val="single"/>
         </w:rPr>
       </w:pPr>
-      <w:r>
-        <w:rPr>
-          <w:rFonts w:asciiTheme="minorBidi" w:hAnsiTheme="minorBidi"/>
+    </w:p>
+    <w:p>
+      <w:pPr>
+        <w:rPr>
+          <w:rFonts w:asciiTheme="minorBidi" w:hAnsiTheme="minorBidi"/>
+          <w:b/>
+          <w:bCs/>
+          <w:sz w:val="24"/>
+          <w:szCs w:val="24"/>
+          <w:u w:val="single"/>
+        </w:rPr>
+      </w:pPr>
+    </w:p>
+    <w:p>
+      <w:pPr>
+        <w:rPr>
+          <w:rFonts w:asciiTheme="minorBidi" w:hAnsiTheme="minorBidi"/>
+          <w:b/>
+          <w:bCs/>
+          <w:sz w:val="24"/>
+          <w:szCs w:val="24"/>
+          <w:u w:val="single"/>
+          <w:rtl/>
+        </w:rPr>
+      </w:pPr>
+    </w:p>
+    <w:p>
+      <w:pPr>
+        <w:rPr>
+          <w:rFonts w:asciiTheme="minorBidi" w:hAnsiTheme="minorBidi"/>
+          <w:b/>
+          <w:bCs/>
+          <w:sz w:val="24"/>
+          <w:szCs w:val="24"/>
+          <w:u w:val="single"/>
+        </w:rPr>
+      </w:pPr>
+    </w:p>
+    <w:p>
+      <w:pPr>
+        <w:rPr>
+          <w:rFonts w:asciiTheme="minorBidi" w:hAnsiTheme="minorBidi"/>
+          <w:b/>
+          <w:bCs/>
+          <w:sz w:val="24"/>
+          <w:szCs w:val="24"/>
+          <w:u w:val="single"/>
+        </w:rPr>
+      </w:pPr>
+    </w:p>
+    <w:p>
+      <w:pPr>
+        <w:rPr>
+          <w:rFonts w:asciiTheme="minorBidi" w:hAnsiTheme="minorBidi"/>
+          <w:b/>
+          <w:bCs/>
+          <w:sz w:val="24"/>
+          <w:szCs w:val="24"/>
+          <w:u w:val="single"/>
+        </w:rPr>
+      </w:pPr>
+    </w:p>
+    <w:p>
+      <w:pPr>
+        <w:rPr>
+          <w:rFonts w:asciiTheme="minorBidi" w:hAnsiTheme="minorBidi"/>
+          <w:b/>
+          <w:bCs/>
+          <w:sz w:val="24"/>
+          <w:szCs w:val="24"/>
+          <w:u w:val="single"/>
+        </w:rPr>
+      </w:pPr>
+    </w:p>
+    <w:p>
+      <w:pPr>
+        <w:rPr>
+          <w:rFonts w:asciiTheme="minorBidi" w:hAnsiTheme="minorBidi"/>
+          <w:b/>
+          <w:bCs/>
+          <w:sz w:val="24"/>
+          <w:szCs w:val="24"/>
+          <w:u w:val="single"/>
+        </w:rPr>
+      </w:pPr>
+    </w:p>
+    <w:p>
+      <w:pPr>
+        <w:rPr>
+          <w:rFonts w:asciiTheme="minorBidi" w:hAnsiTheme="minorBidi"/>
+          <w:b/>
+          <w:bCs/>
+          <w:sz w:val="24"/>
+          <w:szCs w:val="24"/>
+          <w:u w:val="single"/>
+        </w:rPr>
+      </w:pPr>
+    </w:p>
+    <w:p>
+      <w:pPr>
+        <w:rPr>
+          <w:rFonts w:asciiTheme="minorBidi" w:hAnsiTheme="minorBidi"/>
+          <w:b/>
+          <w:bCs/>
+          <w:sz w:val="24"/>
+          <w:szCs w:val="24"/>
+          <w:u w:val="single"/>
+        </w:rPr>
+      </w:pPr>
+    </w:p>
+    <w:p>
+      <w:pPr>
+        <w:rPr>
+          <w:rFonts w:asciiTheme="minorBidi" w:hAnsiTheme="minorBidi"/>
+          <w:b/>
+          <w:bCs/>
+          <w:sz w:val="24"/>
+          <w:szCs w:val="24"/>
+          <w:u w:val="single"/>
+        </w:rPr>
+      </w:pPr>
+    </w:p>
+    <w:p>
+      <w:pPr>
+        <w:rPr>
+          <w:rFonts w:asciiTheme="minorBidi" w:hAnsiTheme="minorBidi"/>
+          <w:b/>
+          <w:bCs/>
+          <w:sz w:val="24"/>
+          <w:szCs w:val="24"/>
+          <w:u w:val="single"/>
+        </w:rPr>
+      </w:pPr>
+    </w:p>
+    <w:p>
+      <w:pPr>
+        <w:rPr>
+          <w:rFonts w:asciiTheme="minorBidi" w:hAnsiTheme="minorBidi" w:hint="cs"/>
+          <w:b/>
+          <w:bCs/>
+          <w:sz w:val="24"/>
+          <w:szCs w:val="24"/>
+          <w:u w:val="single"/>
+          <w:rtl/>
+        </w:rPr>
+      </w:pPr>
+      <w:r>
+        <w:rPr>
           <w:noProof/>
         </w:rPr>
         <w:drawing>
-          <wp:anchor distT="0" distB="0" distL="114300" distR="114300" simplePos="0" relativeHeight="251671552" behindDoc="0" locked="0" layoutInCell="1" allowOverlap="1" wp14:anchorId="5D59BCC7" wp14:editId="56AC0997">
+          <wp:anchor distT="0" distB="0" distL="114300" distR="114300" simplePos="0" relativeHeight="251687936" behindDoc="0" locked="0" layoutInCell="1" allowOverlap="1" wp14:anchorId="4DAC5510">
             <wp:simplePos x="0" y="0"/>
-            <wp:positionH relativeFrom="column">
-              <wp:posOffset>1712595</wp:posOffset>
+            <wp:positionH relativeFrom="margin">
+              <wp:posOffset>-527538</wp:posOffset>
             </wp:positionH>
             <wp:positionV relativeFrom="paragraph">
-              <wp:posOffset>4162425</wp:posOffset>
+              <wp:posOffset>447410</wp:posOffset>
             </wp:positionV>
-            <wp:extent cx="1247775" cy="371475"/>
-            <wp:effectExtent l="0" t="0" r="9525" b="9525"/>
-            <wp:wrapSquare wrapText="bothSides"/>
-            <wp:docPr id="24" name="תמונה 24"/>
+            <wp:extent cx="7092161" cy="3478506"/>
+            <wp:effectExtent l="0" t="0" r="0" b="8255"/>
+            <wp:wrapNone/>
+            <wp:docPr id="29" name="תמונה 29"/>
             <wp:cNvGraphicFramePr>
               <a:graphicFrameLocks xmlns:a="http://schemas.openxmlformats.org/drawingml/2006/main" noChangeAspect="1"/>
             </wp:cNvGraphicFramePr>
@@ -938,7 +1424,7 @@
                     <pic:cNvPicPr/>
                   </pic:nvPicPr>
                   <pic:blipFill>
-                    <a:blip r:embed="rId10">
+                    <a:blip r:embed="rId10" cstate="print">
                       <a:extLst>
                         <a:ext uri="{28A0092B-C50C-407E-A947-70E740481C1C}">
                           <a14:useLocalDpi xmlns:a14="http://schemas.microsoft.com/office/drawing/2010/main" val="0"/>
@@ -952,7 +1438,7 @@
                   <pic:spPr>
                     <a:xfrm>
                       <a:off x="0" y="0"/>
-                      <a:ext cx="1247775" cy="371475"/>
+                      <a:ext cx="7112380" cy="3488423"/>
                     </a:xfrm>
                     <a:prstGeom prst="rect">
                       <a:avLst/>
@@ -961,46 +1447,36 @@
                 </pic:pic>
               </a:graphicData>
             </a:graphic>
-            <wp14:sizeRelH relativeFrom="page">
+            <wp14:sizeRelH relativeFrom="margin">
               <wp14:pctWidth>0</wp14:pctWidth>
             </wp14:sizeRelH>
-            <wp14:sizeRelV relativeFrom="page">
+            <wp14:sizeRelV relativeFrom="margin">
               <wp14:pctHeight>0</wp14:pctHeight>
             </wp14:sizeRelV>
           </wp:anchor>
         </w:drawing>
       </w:r>
-    </w:p>
-    <w:p>
-      <w:pPr>
-        <w:rPr>
-          <w:rFonts w:asciiTheme="minorBidi" w:hAnsiTheme="minorBidi"/>
-          <w:b/>
-          <w:bCs/>
-          <w:sz w:val="24"/>
-          <w:szCs w:val="24"/>
-          <w:u w:val="single"/>
-          <w:rtl/>
-        </w:rPr>
-      </w:pPr>
-      <w:r>
-        <w:rPr>
-          <w:rFonts w:asciiTheme="minorBidi" w:hAnsiTheme="minorBidi"/>
+      <w:r>
+        <w:rPr>
+          <w:rFonts w:asciiTheme="minorBidi" w:hAnsiTheme="minorBidi"/>
+          <w:b/>
+          <w:bCs/>
+          <w:sz w:val="24"/>
+          <w:szCs w:val="24"/>
+          <w:u w:val="single"/>
+          <w:rtl/>
+        </w:rPr>
+        <w:t>הוספת משימה: לאחר לחיצה על</w:t>
+      </w:r>
+      <w:r>
+        <w:rPr>
           <w:noProof/>
         </w:rPr>
         <w:drawing>
-          <wp:anchor distT="0" distB="0" distL="114300" distR="114300" simplePos="0" relativeHeight="251672576" behindDoc="0" locked="0" layoutInCell="1" allowOverlap="1" wp14:anchorId="20F8C3E5" wp14:editId="027FDA19">
-            <wp:simplePos x="0" y="0"/>
-            <wp:positionH relativeFrom="margin">
-              <wp:posOffset>-738505</wp:posOffset>
-            </wp:positionH>
-            <wp:positionV relativeFrom="paragraph">
-              <wp:posOffset>382270</wp:posOffset>
-            </wp:positionV>
-            <wp:extent cx="7201535" cy="3952875"/>
-            <wp:effectExtent l="0" t="0" r="0" b="9525"/>
-            <wp:wrapSquare wrapText="bothSides"/>
-            <wp:docPr id="25" name="תמונה 25"/>
+          <wp:inline distT="0" distB="0" distL="0" distR="0" wp14:anchorId="7373A019" wp14:editId="4E02B59D">
+            <wp:extent cx="700367" cy="366346"/>
+            <wp:effectExtent l="0" t="0" r="5080" b="0"/>
+            <wp:docPr id="30" name="תמונה 30"/>
             <wp:cNvGraphicFramePr>
               <a:graphicFrameLocks xmlns:a="http://schemas.openxmlformats.org/drawingml/2006/main" noChangeAspect="1"/>
             </wp:cNvGraphicFramePr>
@@ -1012,13 +1488,7 @@
                     <pic:cNvPicPr/>
                   </pic:nvPicPr>
                   <pic:blipFill>
-                    <a:blip r:embed="rId11" cstate="print">
-                      <a:extLst>
-                        <a:ext uri="{28A0092B-C50C-407E-A947-70E740481C1C}">
-                          <a14:useLocalDpi xmlns:a14="http://schemas.microsoft.com/office/drawing/2010/main" val="0"/>
-                        </a:ext>
-                      </a:extLst>
-                    </a:blip>
+                    <a:blip r:embed="rId11"/>
                     <a:stretch>
                       <a:fillRect/>
                     </a:stretch>
@@ -1026,7 +1496,7 @@
                   <pic:spPr>
                     <a:xfrm>
                       <a:off x="0" y="0"/>
-                      <a:ext cx="7201535" cy="3952875"/>
+                      <a:ext cx="728574" cy="381101"/>
                     </a:xfrm>
                     <a:prstGeom prst="rect">
                       <a:avLst/>
@@ -1035,108 +1505,41 @@
                 </pic:pic>
               </a:graphicData>
             </a:graphic>
-            <wp14:sizeRelH relativeFrom="page">
-              <wp14:pctWidth>0</wp14:pctWidth>
-            </wp14:sizeRelH>
-            <wp14:sizeRelV relativeFrom="page">
-              <wp14:pctHeight>0</wp14:pctHeight>
-            </wp14:sizeRelV>
-          </wp:anchor>
+          </wp:inline>
         </w:drawing>
       </w:r>
-      <w:r>
-        <w:rPr>
-          <w:rFonts w:asciiTheme="minorBidi" w:hAnsiTheme="minorBidi"/>
-          <w:b/>
-          <w:bCs/>
-          <w:sz w:val="24"/>
-          <w:szCs w:val="24"/>
-          <w:u w:val="single"/>
-          <w:rtl/>
-        </w:rPr>
-        <w:t xml:space="preserve">הוספת משימה: לאחר לחיצה על </w:t>
-      </w:r>
-    </w:p>
-    <w:p>
-      <w:pPr>
-        <w:rPr>
-          <w:rFonts w:asciiTheme="minorBidi" w:hAnsiTheme="minorBidi"/>
-          <w:sz w:val="24"/>
-          <w:szCs w:val="24"/>
-        </w:rPr>
-      </w:pPr>
-      <w:r>
-        <w:rPr>
-          <w:rFonts w:asciiTheme="minorBidi" w:hAnsiTheme="minorBidi"/>
+    </w:p>
+    <w:p>
+      <w:pPr>
+        <w:rPr>
+          <w:rFonts w:asciiTheme="minorBidi" w:hAnsiTheme="minorBidi"/>
+          <w:b/>
+          <w:bCs/>
+          <w:sz w:val="24"/>
+          <w:szCs w:val="24"/>
+          <w:u w:val="single"/>
+        </w:rPr>
+      </w:pPr>
+    </w:p>
+    <w:p>
+      <w:pPr>
+        <w:rPr>
+          <w:rFonts w:asciiTheme="minorBidi" w:hAnsiTheme="minorBidi"/>
+          <w:sz w:val="24"/>
+          <w:szCs w:val="24"/>
+        </w:rPr>
+      </w:pPr>
+      <w:r>
+        <w:rPr>
+          <w:rFonts w:asciiTheme="minorBidi" w:hAnsiTheme="minorBidi"/>
+          <w:b/>
+          <w:bCs/>
           <w:noProof/>
+          <w:sz w:val="24"/>
+          <w:szCs w:val="24"/>
+          <w:u w:val="single"/>
         </w:rPr>
         <w:lastRenderedPageBreak/>
-        <w:drawing>
-          <wp:anchor distT="0" distB="0" distL="114300" distR="114300" simplePos="0" relativeHeight="251673600" behindDoc="0" locked="0" layoutInCell="1" allowOverlap="1" wp14:anchorId="7DDEA381" wp14:editId="6133956F">
-            <wp:simplePos x="0" y="0"/>
-            <wp:positionH relativeFrom="column">
-              <wp:posOffset>3031490</wp:posOffset>
-            </wp:positionH>
-            <wp:positionV relativeFrom="paragraph">
-              <wp:posOffset>0</wp:posOffset>
-            </wp:positionV>
-            <wp:extent cx="400050" cy="361950"/>
-            <wp:effectExtent l="0" t="0" r="0" b="0"/>
-            <wp:wrapSquare wrapText="bothSides"/>
-            <wp:docPr id="26" name="תמונה 26"/>
-            <wp:cNvGraphicFramePr>
-              <a:graphicFrameLocks xmlns:a="http://schemas.openxmlformats.org/drawingml/2006/main" noChangeAspect="1"/>
-            </wp:cNvGraphicFramePr>
-            <a:graphic xmlns:a="http://schemas.openxmlformats.org/drawingml/2006/main">
-              <a:graphicData uri="http://schemas.openxmlformats.org/drawingml/2006/picture">
-                <pic:pic xmlns:pic="http://schemas.openxmlformats.org/drawingml/2006/picture">
-                  <pic:nvPicPr>
-                    <pic:cNvPr id="1" name=""/>
-                    <pic:cNvPicPr/>
-                  </pic:nvPicPr>
-                  <pic:blipFill>
-                    <a:blip r:embed="rId12">
-                      <a:extLst>
-                        <a:ext uri="{28A0092B-C50C-407E-A947-70E740481C1C}">
-                          <a14:useLocalDpi xmlns:a14="http://schemas.microsoft.com/office/drawing/2010/main" val="0"/>
-                        </a:ext>
-                      </a:extLst>
-                    </a:blip>
-                    <a:stretch>
-                      <a:fillRect/>
-                    </a:stretch>
-                  </pic:blipFill>
-                  <pic:spPr>
-                    <a:xfrm>
-                      <a:off x="0" y="0"/>
-                      <a:ext cx="400050" cy="361950"/>
-                    </a:xfrm>
-                    <a:prstGeom prst="rect">
-                      <a:avLst/>
-                    </a:prstGeom>
-                  </pic:spPr>
-                </pic:pic>
-              </a:graphicData>
-            </a:graphic>
-            <wp14:sizeRelH relativeFrom="page">
-              <wp14:pctWidth>0</wp14:pctWidth>
-            </wp14:sizeRelH>
-            <wp14:sizeRelV relativeFrom="page">
-              <wp14:pctHeight>0</wp14:pctHeight>
-            </wp14:sizeRelV>
-          </wp:anchor>
-        </w:drawing>
-      </w:r>
-      <w:r>
-        <w:rPr>
-          <w:rFonts w:asciiTheme="minorBidi" w:hAnsiTheme="minorBidi"/>
-          <w:b/>
-          <w:bCs/>
-          <w:noProof/>
-          <w:sz w:val="24"/>
-          <w:szCs w:val="24"/>
-          <w:u w:val="single"/>
-        </w:rPr>
         <mc:AlternateContent>
           <mc:Choice Requires="wps">
             <w:drawing>
@@ -1198,11 +1601,11 @@
           </mc:Choice>
           <mc:Fallback>
             <w:pict>
-              <v:shapetype w14:anchorId="7606BA65" id="_x0000_t32" coordsize="21600,21600" o:spt="32" o:oned="t" path="m,l21600,21600e" filled="f">
+              <v:shapetype w14:anchorId="57A2E50A" id="_x0000_t32" coordsize="21600,21600" o:spt="32" o:oned="t" path="m,l21600,21600e" filled="f">
                 <v:path arrowok="t" fillok="f" o:connecttype="none"/>
                 <o:lock v:ext="edit" shapetype="t"/>
               </v:shapetype>
-              <v:shape id="מחבר חץ ישר 20" o:spid="_x0000_s1026" type="#_x0000_t32" style="position:absolute;left:0;text-align:left;margin-left:389.65pt;margin-top:237.7pt;width:43.1pt;height:13.1pt;flip:x;z-index:251666432;visibility:visible;mso-wrap-style:square;mso-width-percent:0;mso-height-percent:0;mso-wrap-distance-left:9pt;mso-wrap-distance-top:0;mso-wrap-distance-right:9pt;mso-wrap-distance-bottom:0;mso-position-horizontal:absolute;mso-position-horizontal-relative:text;mso-position-vertical:absolute;mso-position-vertical-relative:text;mso-width-percent:0;mso-height-percent:0;mso-width-relative:margin;mso-height-relative:margin" o:gfxdata="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" strokecolor="black [3200]" strokeweight=".5pt">
+              <v:shape id="מחבר חץ ישר 20" o:spid="_x0000_s1026" type="#_x0000_t32" style="position:absolute;margin-left:389.65pt;margin-top:237.7pt;width:43.1pt;height:13.1pt;flip:x;z-index:251666432;visibility:visible;mso-wrap-style:square;mso-width-percent:0;mso-height-percent:0;mso-wrap-distance-left:9pt;mso-wrap-distance-top:0;mso-wrap-distance-right:9pt;mso-wrap-distance-bottom:0;mso-position-horizontal:absolute;mso-position-horizontal-relative:text;mso-position-vertical:absolute;mso-position-vertical-relative:text;mso-width-percent:0;mso-height-percent:0;mso-width-relative:margin;mso-height-relative:margin" o:gfxdata="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" strokecolor="black [3200]" strokeweight=".5pt">
                 <v:stroke endarrow="block" joinstyle="miter"/>
               </v:shape>
             </w:pict>
@@ -1658,7 +2061,7 @@
                     <pic:cNvPicPr/>
                   </pic:nvPicPr>
                   <pic:blipFill>
-                    <a:blip r:embed="rId13" cstate="print">
+                    <a:blip r:embed="rId12" cstate="print">
                       <a:extLst>
                         <a:ext uri="{28A0092B-C50C-407E-A947-70E740481C1C}">
                           <a14:useLocalDpi xmlns:a14="http://schemas.microsoft.com/office/drawing/2010/main" val="0"/>
@@ -2092,6 +2495,48 @@
         </w:rPr>
         <w:t xml:space="preserve"> </w:t>
       </w:r>
+      <w:r>
+        <w:rPr>
+          <w:noProof/>
+        </w:rPr>
+        <w:drawing>
+          <wp:inline distT="0" distB="0" distL="0" distR="0" wp14:anchorId="340FC578" wp14:editId="6B36AAB9">
+            <wp:extent cx="296426" cy="269064"/>
+            <wp:effectExtent l="0" t="0" r="8890" b="0"/>
+            <wp:docPr id="31" name="תמונה 31"/>
+            <wp:cNvGraphicFramePr>
+              <a:graphicFrameLocks xmlns:a="http://schemas.openxmlformats.org/drawingml/2006/main" noChangeAspect="1"/>
+            </wp:cNvGraphicFramePr>
+            <a:graphic xmlns:a="http://schemas.openxmlformats.org/drawingml/2006/main">
+              <a:graphicData uri="http://schemas.openxmlformats.org/drawingml/2006/picture">
+                <pic:pic xmlns:pic="http://schemas.openxmlformats.org/drawingml/2006/picture">
+                  <pic:nvPicPr>
+                    <pic:cNvPr id="1" name=""/>
+                    <pic:cNvPicPr/>
+                  </pic:nvPicPr>
+                  <pic:blipFill>
+                    <a:blip r:embed="rId13"/>
+                    <a:stretch>
+                      <a:fillRect/>
+                    </a:stretch>
+                  </pic:blipFill>
+                  <pic:spPr>
+                    <a:xfrm>
+                      <a:off x="0" y="0"/>
+                      <a:ext cx="322000" cy="292277"/>
+                    </a:xfrm>
+                    <a:prstGeom prst="rect">
+                      <a:avLst/>
+                    </a:prstGeom>
+                  </pic:spPr>
+                </pic:pic>
+              </a:graphicData>
+            </a:graphic>
+          </wp:inline>
+        </w:drawing>
+      </w:r>
+      <w:bookmarkStart w:id="0" w:name="_GoBack"/>
+      <w:bookmarkEnd w:id="0"/>
     </w:p>
     <w:p>
       <w:pPr>
@@ -2465,7 +2910,7 @@
 </file>
 
 <file path=word/styles.xml><?xml version="1.0" encoding="utf-8"?>
-<w:styles xmlns:mc="http://schemas.openxmlformats.org/markup-compatibility/2006" xmlns:r="http://schemas.openxmlformats.org/officeDocument/2006/relationships" xmlns:w="http://schemas.openxmlformats.org/wordprocessingml/2006/main" xmlns:w14="http://schemas.microsoft.com/office/word/2010/wordml" xmlns:w15="http://schemas.microsoft.com/office/word/2012/wordml" xmlns:w16se="http://schemas.microsoft.com/office/word/2015/wordml/symex" mc:Ignorable="w14 w15 w16se">
+<w:styles xmlns:mc="http://schemas.openxmlformats.org/markup-compatibility/2006" xmlns:r="http://schemas.openxmlformats.org/officeDocument/2006/relationships" xmlns:w="http://schemas.openxmlformats.org/wordprocessingml/2006/main" xmlns:w14="http://schemas.microsoft.com/office/word/2010/wordml" xmlns:w15="http://schemas.microsoft.com/office/word/2012/wordml" xmlns:w16cid="http://schemas.microsoft.com/office/word/2016/wordml/cid" xmlns:w16se="http://schemas.microsoft.com/office/word/2015/wordml/symex" mc:Ignorable="w14 w15 w16se w16cid">
   <w:docDefaults>
     <w:rPrDefault>
       <w:rPr>
@@ -2481,7 +2926,7 @@
       </w:pPr>
     </w:pPrDefault>
   </w:docDefaults>
-  <w:latentStyles w:defLockedState="0" w:defUIPriority="99" w:defSemiHidden="0" w:defUnhideWhenUsed="0" w:defQFormat="0" w:count="371">
+  <w:latentStyles w:defLockedState="0" w:defUIPriority="99" w:defSemiHidden="0" w:defUnhideWhenUsed="0" w:defQFormat="0" w:count="375">
     <w:lsdException w:name="Normal" w:uiPriority="0" w:qFormat="1"/>
     <w:lsdException w:name="heading 1" w:uiPriority="9" w:qFormat="1"/>
     <w:lsdException w:name="heading 2" w:semiHidden="1" w:uiPriority="9" w:unhideWhenUsed="1" w:qFormat="1"/>
@@ -2587,7 +3032,6 @@
     <w:lsdException w:name="HTML Sample" w:semiHidden="1" w:unhideWhenUsed="1"/>
     <w:lsdException w:name="HTML Typewriter" w:semiHidden="1" w:unhideWhenUsed="1"/>
     <w:lsdException w:name="HTML Variable" w:semiHidden="1" w:unhideWhenUsed="1"/>
-    <w:lsdException w:name="Normal Table" w:semiHidden="1" w:unhideWhenUsed="1"/>
     <w:lsdException w:name="annotation subject" w:semiHidden="1" w:unhideWhenUsed="1"/>
     <w:lsdException w:name="No List" w:semiHidden="1" w:unhideWhenUsed="1"/>
     <w:lsdException w:name="Outline List 1" w:semiHidden="1" w:unhideWhenUsed="1"/>
@@ -2631,10 +3075,8 @@
     <w:lsdException w:name="Table Elegant" w:semiHidden="1" w:unhideWhenUsed="1"/>
     <w:lsdException w:name="Table Professional" w:semiHidden="1" w:unhideWhenUsed="1"/>
     <w:lsdException w:name="Table Subtle 1" w:semiHidden="1" w:unhideWhenUsed="1"/>
-    <w:lsdException w:name="Table Subtle 2" w:semiHidden="1" w:unhideWhenUsed="1"/>
     <w:lsdException w:name="Table Web 1" w:semiHidden="1" w:unhideWhenUsed="1"/>
     <w:lsdException w:name="Table Web 2" w:semiHidden="1" w:unhideWhenUsed="1"/>
-    <w:lsdException w:name="Table Web 3" w:semiHidden="1" w:unhideWhenUsed="1"/>
     <w:lsdException w:name="Balloon Text" w:semiHidden="1" w:unhideWhenUsed="1"/>
     <w:lsdException w:name="Table Grid" w:uiPriority="39"/>
     <w:lsdException w:name="Table Theme" w:semiHidden="1" w:unhideWhenUsed="1"/>
@@ -2853,6 +3295,10 @@
     <w:lsdException w:name="List Table 5 Dark Accent 6" w:uiPriority="50"/>
     <w:lsdException w:name="List Table 6 Colorful Accent 6" w:uiPriority="51"/>
     <w:lsdException w:name="List Table 7 Colorful Accent 6" w:uiPriority="52"/>
+    <w:lsdException w:name="Mention" w:semiHidden="1" w:unhideWhenUsed="1"/>
+    <w:lsdException w:name="Smart Hyperlink" w:semiHidden="1" w:unhideWhenUsed="1"/>
+    <w:lsdException w:name="Hashtag" w:semiHidden="1" w:unhideWhenUsed="1"/>
+    <w:lsdException w:name="Unresolved Mention" w:semiHidden="1" w:unhideWhenUsed="1"/>
   </w:latentStyles>
   <w:style w:type="paragraph" w:default="1" w:styleId="a">
     <w:name w:val="Normal"/>

</xml_diff>